<commit_message>
Added some documentation, remastered player models
</commit_message>
<xml_diff>
--- a/Documentation/Пояснительная записка.docx
+++ b/Documentation/Пояснительная записка.docx
@@ -128,9 +128,25 @@
           <w:rFonts w:ascii="Arial" w:hAnsi="Arial" w:cs="Arial"/>
           <w:sz w:val="28"/>
           <w:szCs w:val="28"/>
+        </w:rPr>
+        <w:t>_</w:t>
+      </w:r>
+      <w:r>
+        <w:rPr>
+          <w:rFonts w:ascii="Arial" w:hAnsi="Arial" w:cs="Arial"/>
+          <w:sz w:val="28"/>
+          <w:szCs w:val="28"/>
           <w:lang w:val="en-US"/>
         </w:rPr>
         <w:t>init</w:t>
+      </w:r>
+      <w:r>
+        <w:rPr>
+          <w:rFonts w:ascii="Arial" w:hAnsi="Arial" w:cs="Arial"/>
+          <w:sz w:val="28"/>
+          <w:szCs w:val="28"/>
+        </w:rPr>
+        <w:t>_</w:t>
       </w:r>
       <w:r>
         <w:rPr>
@@ -1146,6 +1162,979 @@
         </w:rPr>
         <w:t>игровой цикл, вызывает объект другого класса</w:t>
       </w:r>
+    </w:p>
+    <w:p>
+      <w:pPr>
+        <w:pStyle w:val="a3"/>
+        <w:numPr>
+          <w:ilvl w:val="1"/>
+          <w:numId w:val="2"/>
+        </w:numPr>
+        <w:rPr>
+          <w:rFonts w:ascii="Arial" w:hAnsi="Arial" w:cs="Arial"/>
+          <w:sz w:val="28"/>
+          <w:szCs w:val="28"/>
+        </w:rPr>
+      </w:pPr>
+      <w:r>
+        <w:rPr>
+          <w:rFonts w:ascii="Arial" w:hAnsi="Arial" w:cs="Arial"/>
+          <w:sz w:val="28"/>
+          <w:szCs w:val="28"/>
+          <w:lang w:val="en-US"/>
+        </w:rPr>
+        <w:t>Def</w:t>
+      </w:r>
+      <w:r>
+        <w:rPr>
+          <w:rFonts w:ascii="Arial" w:hAnsi="Arial" w:cs="Arial"/>
+          <w:sz w:val="28"/>
+          <w:szCs w:val="28"/>
+        </w:rPr>
+        <w:t xml:space="preserve"> </w:t>
+      </w:r>
+      <w:r>
+        <w:rPr>
+          <w:rFonts w:ascii="Arial" w:hAnsi="Arial" w:cs="Arial"/>
+          <w:sz w:val="28"/>
+          <w:szCs w:val="28"/>
+          <w:lang w:val="en-US"/>
+        </w:rPr>
+        <w:t>set</w:t>
+      </w:r>
+      <w:r>
+        <w:rPr>
+          <w:rFonts w:ascii="Arial" w:hAnsi="Arial" w:cs="Arial"/>
+          <w:sz w:val="28"/>
+          <w:szCs w:val="28"/>
+        </w:rPr>
+        <w:t>_</w:t>
+      </w:r>
+      <w:r>
+        <w:rPr>
+          <w:rFonts w:ascii="Arial" w:hAnsi="Arial" w:cs="Arial"/>
+          <w:sz w:val="28"/>
+          <w:szCs w:val="28"/>
+          <w:lang w:val="en-US"/>
+        </w:rPr>
+        <w:t>speed</w:t>
+      </w:r>
+      <w:r>
+        <w:rPr>
+          <w:rFonts w:ascii="Arial" w:hAnsi="Arial" w:cs="Arial"/>
+          <w:sz w:val="28"/>
+          <w:szCs w:val="28"/>
+        </w:rPr>
+        <w:t xml:space="preserve"> </w:t>
+      </w:r>
+      <w:r>
+        <w:rPr>
+          <w:rFonts w:ascii="Arial" w:hAnsi="Arial" w:cs="Arial"/>
+          <w:sz w:val="28"/>
+          <w:szCs w:val="28"/>
+        </w:rPr>
+        <w:t>устанавливает скорость персонажа</w:t>
+      </w:r>
+    </w:p>
+    <w:p>
+      <w:pPr>
+        <w:pStyle w:val="a3"/>
+        <w:numPr>
+          <w:ilvl w:val="0"/>
+          <w:numId w:val="2"/>
+        </w:numPr>
+        <w:rPr>
+          <w:rFonts w:ascii="Arial" w:hAnsi="Arial" w:cs="Arial"/>
+          <w:sz w:val="28"/>
+          <w:szCs w:val="28"/>
+        </w:rPr>
+      </w:pPr>
+      <w:r>
+        <w:rPr>
+          <w:rFonts w:ascii="Arial" w:hAnsi="Arial" w:cs="Arial"/>
+          <w:sz w:val="28"/>
+          <w:szCs w:val="28"/>
+          <w:lang w:val="en-US"/>
+        </w:rPr>
+        <w:t>Class</w:t>
+      </w:r>
+      <w:r>
+        <w:rPr>
+          <w:rFonts w:ascii="Arial" w:hAnsi="Arial" w:cs="Arial"/>
+          <w:sz w:val="28"/>
+          <w:szCs w:val="28"/>
+        </w:rPr>
+        <w:t xml:space="preserve"> </w:t>
+      </w:r>
+      <w:r>
+        <w:rPr>
+          <w:rFonts w:ascii="Arial" w:hAnsi="Arial" w:cs="Arial"/>
+          <w:sz w:val="28"/>
+          <w:szCs w:val="28"/>
+          <w:lang w:val="en-US"/>
+        </w:rPr>
+        <w:t>Main</w:t>
+      </w:r>
+      <w:r>
+        <w:rPr>
+          <w:rFonts w:ascii="Arial" w:hAnsi="Arial" w:cs="Arial"/>
+          <w:sz w:val="28"/>
+          <w:szCs w:val="28"/>
+        </w:rPr>
+        <w:t xml:space="preserve"> </w:t>
+      </w:r>
+      <w:r>
+        <w:rPr>
+          <w:rFonts w:ascii="Arial" w:hAnsi="Arial" w:cs="Arial"/>
+          <w:sz w:val="28"/>
+          <w:szCs w:val="28"/>
+        </w:rPr>
+        <w:t>отвечает за главное меню</w:t>
+      </w:r>
+    </w:p>
+    <w:p>
+      <w:pPr>
+        <w:pStyle w:val="a3"/>
+        <w:numPr>
+          <w:ilvl w:val="1"/>
+          <w:numId w:val="2"/>
+        </w:numPr>
+        <w:rPr>
+          <w:rFonts w:ascii="Arial" w:hAnsi="Arial" w:cs="Arial"/>
+          <w:sz w:val="28"/>
+          <w:szCs w:val="28"/>
+        </w:rPr>
+      </w:pPr>
+      <w:r>
+        <w:rPr>
+          <w:rFonts w:ascii="Arial" w:hAnsi="Arial" w:cs="Arial"/>
+          <w:sz w:val="28"/>
+          <w:szCs w:val="28"/>
+          <w:lang w:val="en-US"/>
+        </w:rPr>
+        <w:lastRenderedPageBreak/>
+        <w:t>Def</w:t>
+      </w:r>
+      <w:r>
+        <w:rPr>
+          <w:rFonts w:ascii="Arial" w:hAnsi="Arial" w:cs="Arial"/>
+          <w:sz w:val="28"/>
+          <w:szCs w:val="28"/>
+        </w:rPr>
+        <w:t xml:space="preserve"> __</w:t>
+      </w:r>
+      <w:r>
+        <w:rPr>
+          <w:rFonts w:ascii="Arial" w:hAnsi="Arial" w:cs="Arial"/>
+          <w:sz w:val="28"/>
+          <w:szCs w:val="28"/>
+          <w:lang w:val="en-US"/>
+        </w:rPr>
+        <w:t>init</w:t>
+      </w:r>
+      <w:r>
+        <w:rPr>
+          <w:rFonts w:ascii="Arial" w:hAnsi="Arial" w:cs="Arial"/>
+          <w:sz w:val="28"/>
+          <w:szCs w:val="28"/>
+        </w:rPr>
+        <w:t>__</w:t>
+      </w:r>
+      <w:r>
+        <w:rPr>
+          <w:rFonts w:ascii="Arial" w:hAnsi="Arial" w:cs="Arial"/>
+          <w:sz w:val="28"/>
+          <w:szCs w:val="28"/>
+        </w:rPr>
+        <w:t xml:space="preserve"> </w:t>
+      </w:r>
+      <w:r>
+        <w:rPr>
+          <w:rFonts w:ascii="Arial" w:hAnsi="Arial" w:cs="Arial"/>
+          <w:sz w:val="28"/>
+          <w:szCs w:val="28"/>
+        </w:rPr>
+        <w:t>вводит все необходимые переменные, рендерит текст для последующего отображения, создаёт  экран</w:t>
+      </w:r>
+      <w:r>
+        <w:rPr>
+          <w:rFonts w:ascii="Arial" w:hAnsi="Arial" w:cs="Arial"/>
+          <w:sz w:val="28"/>
+          <w:szCs w:val="28"/>
+        </w:rPr>
+        <w:t>, получает рекорд из базы данных</w:t>
+      </w:r>
+    </w:p>
+    <w:p>
+      <w:pPr>
+        <w:pStyle w:val="a3"/>
+        <w:numPr>
+          <w:ilvl w:val="1"/>
+          <w:numId w:val="2"/>
+        </w:numPr>
+        <w:rPr>
+          <w:rFonts w:ascii="Arial" w:hAnsi="Arial" w:cs="Arial"/>
+          <w:sz w:val="28"/>
+          <w:szCs w:val="28"/>
+        </w:rPr>
+      </w:pPr>
+      <w:r>
+        <w:rPr>
+          <w:rFonts w:ascii="Arial" w:hAnsi="Arial" w:cs="Arial"/>
+          <w:sz w:val="28"/>
+          <w:szCs w:val="28"/>
+          <w:lang w:val="en-US"/>
+        </w:rPr>
+        <w:t>Def</w:t>
+      </w:r>
+      <w:r>
+        <w:rPr>
+          <w:rFonts w:ascii="Arial" w:hAnsi="Arial" w:cs="Arial"/>
+          <w:sz w:val="28"/>
+          <w:szCs w:val="28"/>
+        </w:rPr>
+        <w:t xml:space="preserve"> </w:t>
+      </w:r>
+      <w:r>
+        <w:rPr>
+          <w:rFonts w:ascii="Arial" w:hAnsi="Arial" w:cs="Arial"/>
+          <w:sz w:val="28"/>
+          <w:szCs w:val="28"/>
+          <w:lang w:val="en-US"/>
+        </w:rPr>
+        <w:t>render</w:t>
+      </w:r>
+      <w:r>
+        <w:rPr>
+          <w:rFonts w:ascii="Arial" w:hAnsi="Arial" w:cs="Arial"/>
+          <w:sz w:val="28"/>
+          <w:szCs w:val="28"/>
+        </w:rPr>
+        <w:t xml:space="preserve"> </w:t>
+      </w:r>
+      <w:r>
+        <w:rPr>
+          <w:rFonts w:ascii="Arial" w:hAnsi="Arial" w:cs="Arial"/>
+          <w:sz w:val="28"/>
+          <w:szCs w:val="28"/>
+        </w:rPr>
+        <w:t>отображает всё необходимое на созданном экране</w:t>
+      </w:r>
+      <w:r>
+        <w:rPr>
+          <w:rFonts w:ascii="Arial" w:hAnsi="Arial" w:cs="Arial"/>
+          <w:sz w:val="28"/>
+          <w:szCs w:val="28"/>
+        </w:rPr>
+        <w:t xml:space="preserve"> в бесконечном цикле</w:t>
+      </w:r>
+      <w:r>
+        <w:rPr>
+          <w:rFonts w:ascii="Arial" w:hAnsi="Arial" w:cs="Arial"/>
+          <w:sz w:val="28"/>
+          <w:szCs w:val="28"/>
+        </w:rPr>
+        <w:t>, запускает игру или открывает меню со скинами по нажатию на кнопки</w:t>
+      </w:r>
+      <w:r>
+        <w:rPr>
+          <w:rFonts w:ascii="Arial" w:hAnsi="Arial" w:cs="Arial"/>
+          <w:sz w:val="28"/>
+          <w:szCs w:val="28"/>
+        </w:rPr>
+        <w:t xml:space="preserve">, </w:t>
+      </w:r>
+      <w:r>
+        <w:rPr>
+          <w:rFonts w:ascii="Arial" w:hAnsi="Arial" w:cs="Arial"/>
+          <w:sz w:val="28"/>
+          <w:szCs w:val="28"/>
+        </w:rPr>
+        <w:t>при этом сам</w:t>
+      </w:r>
+      <w:r>
+        <w:rPr>
+          <w:rFonts w:ascii="Arial" w:hAnsi="Arial" w:cs="Arial"/>
+          <w:sz w:val="28"/>
+          <w:szCs w:val="28"/>
+        </w:rPr>
+        <w:t xml:space="preserve"> завершает работу</w:t>
+      </w:r>
+    </w:p>
+    <w:p>
+      <w:pPr>
+        <w:pStyle w:val="a3"/>
+        <w:numPr>
+          <w:ilvl w:val="0"/>
+          <w:numId w:val="2"/>
+        </w:numPr>
+        <w:rPr>
+          <w:rFonts w:ascii="Arial" w:hAnsi="Arial" w:cs="Arial"/>
+          <w:sz w:val="28"/>
+          <w:szCs w:val="28"/>
+          <w:lang w:val="en-US"/>
+        </w:rPr>
+      </w:pPr>
+      <w:r>
+        <w:rPr>
+          <w:rFonts w:ascii="Arial" w:hAnsi="Arial" w:cs="Arial"/>
+          <w:sz w:val="28"/>
+          <w:szCs w:val="28"/>
+          <w:lang w:val="en-US"/>
+        </w:rPr>
+        <w:t>Class EndScreen</w:t>
+      </w:r>
+      <w:r>
+        <w:rPr>
+          <w:rFonts w:ascii="Arial" w:hAnsi="Arial" w:cs="Arial"/>
+          <w:sz w:val="28"/>
+          <w:szCs w:val="28"/>
+          <w:lang w:val="en-US"/>
+        </w:rPr>
+        <w:t xml:space="preserve"> </w:t>
+      </w:r>
+      <w:r>
+        <w:rPr>
+          <w:rFonts w:ascii="Arial" w:hAnsi="Arial" w:cs="Arial"/>
+          <w:sz w:val="28"/>
+          <w:szCs w:val="28"/>
+        </w:rPr>
+        <w:t>окно</w:t>
+      </w:r>
+      <w:r>
+        <w:rPr>
+          <w:rFonts w:ascii="Arial" w:hAnsi="Arial" w:cs="Arial"/>
+          <w:sz w:val="28"/>
+          <w:szCs w:val="28"/>
+          <w:lang w:val="en-US"/>
+        </w:rPr>
+        <w:t xml:space="preserve"> </w:t>
+      </w:r>
+      <w:r>
+        <w:rPr>
+          <w:rFonts w:ascii="Arial" w:hAnsi="Arial" w:cs="Arial"/>
+          <w:sz w:val="28"/>
+          <w:szCs w:val="28"/>
+        </w:rPr>
+        <w:t>для</w:t>
+      </w:r>
+      <w:r>
+        <w:rPr>
+          <w:rFonts w:ascii="Arial" w:hAnsi="Arial" w:cs="Arial"/>
+          <w:sz w:val="28"/>
+          <w:szCs w:val="28"/>
+          <w:lang w:val="en-US"/>
+        </w:rPr>
+        <w:t xml:space="preserve"> </w:t>
+      </w:r>
+      <w:r>
+        <w:rPr>
+          <w:rFonts w:ascii="Arial" w:hAnsi="Arial" w:cs="Arial"/>
+          <w:sz w:val="28"/>
+          <w:szCs w:val="28"/>
+          <w:lang w:val="en-US"/>
+        </w:rPr>
+        <w:t>game over-</w:t>
+      </w:r>
+      <w:r>
+        <w:rPr>
+          <w:rFonts w:ascii="Arial" w:hAnsi="Arial" w:cs="Arial"/>
+          <w:sz w:val="28"/>
+          <w:szCs w:val="28"/>
+        </w:rPr>
+        <w:t>а</w:t>
+      </w:r>
+    </w:p>
+    <w:p>
+      <w:pPr>
+        <w:pStyle w:val="a3"/>
+        <w:numPr>
+          <w:ilvl w:val="1"/>
+          <w:numId w:val="2"/>
+        </w:numPr>
+        <w:rPr>
+          <w:rFonts w:ascii="Arial" w:hAnsi="Arial" w:cs="Arial"/>
+          <w:sz w:val="28"/>
+          <w:szCs w:val="28"/>
+        </w:rPr>
+      </w:pPr>
+      <w:r>
+        <w:rPr>
+          <w:rFonts w:ascii="Arial" w:hAnsi="Arial" w:cs="Arial"/>
+          <w:sz w:val="28"/>
+          <w:szCs w:val="28"/>
+          <w:lang w:val="en-US"/>
+        </w:rPr>
+        <w:t>Def</w:t>
+      </w:r>
+      <w:r>
+        <w:rPr>
+          <w:rFonts w:ascii="Arial" w:hAnsi="Arial" w:cs="Arial"/>
+          <w:sz w:val="28"/>
+          <w:szCs w:val="28"/>
+        </w:rPr>
+        <w:t xml:space="preserve"> __</w:t>
+      </w:r>
+      <w:r>
+        <w:rPr>
+          <w:rFonts w:ascii="Arial" w:hAnsi="Arial" w:cs="Arial"/>
+          <w:sz w:val="28"/>
+          <w:szCs w:val="28"/>
+          <w:lang w:val="en-US"/>
+        </w:rPr>
+        <w:t>init</w:t>
+      </w:r>
+      <w:r>
+        <w:rPr>
+          <w:rFonts w:ascii="Arial" w:hAnsi="Arial" w:cs="Arial"/>
+          <w:sz w:val="28"/>
+          <w:szCs w:val="28"/>
+        </w:rPr>
+        <w:t xml:space="preserve">__ </w:t>
+      </w:r>
+      <w:r>
+        <w:rPr>
+          <w:rFonts w:ascii="Arial" w:hAnsi="Arial" w:cs="Arial"/>
+          <w:sz w:val="28"/>
+          <w:szCs w:val="28"/>
+        </w:rPr>
+        <w:t>вводит все необходимые переменные, рендерит текст для последующего отображения, создаёт</w:t>
+      </w:r>
+      <w:r>
+        <w:rPr>
+          <w:rFonts w:ascii="Arial" w:hAnsi="Arial" w:cs="Arial"/>
+          <w:sz w:val="28"/>
+          <w:szCs w:val="28"/>
+        </w:rPr>
+        <w:t xml:space="preserve"> </w:t>
+      </w:r>
+      <w:r>
+        <w:rPr>
+          <w:rFonts w:ascii="Arial" w:hAnsi="Arial" w:cs="Arial"/>
+          <w:sz w:val="28"/>
+          <w:szCs w:val="28"/>
+        </w:rPr>
+        <w:t>экран, получает рекорд из базы данных</w:t>
+      </w:r>
+    </w:p>
+    <w:p>
+      <w:pPr>
+        <w:pStyle w:val="a3"/>
+        <w:numPr>
+          <w:ilvl w:val="1"/>
+          <w:numId w:val="2"/>
+        </w:numPr>
+        <w:rPr>
+          <w:rFonts w:ascii="Arial" w:hAnsi="Arial" w:cs="Arial"/>
+          <w:sz w:val="28"/>
+          <w:szCs w:val="28"/>
+        </w:rPr>
+      </w:pPr>
+      <w:r>
+        <w:rPr>
+          <w:rFonts w:ascii="Arial" w:hAnsi="Arial" w:cs="Arial"/>
+          <w:sz w:val="28"/>
+          <w:szCs w:val="28"/>
+          <w:lang w:val="en-US"/>
+        </w:rPr>
+        <w:t>Def</w:t>
+      </w:r>
+      <w:r>
+        <w:rPr>
+          <w:rFonts w:ascii="Arial" w:hAnsi="Arial" w:cs="Arial"/>
+          <w:sz w:val="28"/>
+          <w:szCs w:val="28"/>
+        </w:rPr>
+        <w:t xml:space="preserve"> </w:t>
+      </w:r>
+      <w:r>
+        <w:rPr>
+          <w:rFonts w:ascii="Arial" w:hAnsi="Arial" w:cs="Arial"/>
+          <w:sz w:val="28"/>
+          <w:szCs w:val="28"/>
+          <w:lang w:val="en-US"/>
+        </w:rPr>
+        <w:t>render</w:t>
+      </w:r>
+      <w:r>
+        <w:rPr>
+          <w:rFonts w:ascii="Arial" w:hAnsi="Arial" w:cs="Arial"/>
+          <w:sz w:val="28"/>
+          <w:szCs w:val="28"/>
+        </w:rPr>
+        <w:t xml:space="preserve"> </w:t>
+      </w:r>
+      <w:r>
+        <w:rPr>
+          <w:rFonts w:ascii="Arial" w:hAnsi="Arial" w:cs="Arial"/>
+          <w:sz w:val="28"/>
+          <w:szCs w:val="28"/>
+        </w:rPr>
+        <w:t>отображает всё необходимое на экране в бесконечном цикле, запускает игру или возвращает в главное меню по нажатию на кнопки, сам при этом завершает работу</w:t>
+      </w:r>
+    </w:p>
+    <w:p>
+      <w:pPr>
+        <w:pStyle w:val="a3"/>
+        <w:numPr>
+          <w:ilvl w:val="0"/>
+          <w:numId w:val="2"/>
+        </w:numPr>
+        <w:rPr>
+          <w:rFonts w:ascii="Arial" w:hAnsi="Arial" w:cs="Arial"/>
+          <w:sz w:val="28"/>
+          <w:szCs w:val="28"/>
+        </w:rPr>
+      </w:pPr>
+      <w:r>
+        <w:rPr>
+          <w:rFonts w:ascii="Arial" w:hAnsi="Arial" w:cs="Arial"/>
+          <w:sz w:val="28"/>
+          <w:szCs w:val="28"/>
+          <w:lang w:val="en-US"/>
+        </w:rPr>
+        <w:t>Class</w:t>
+      </w:r>
+      <w:r>
+        <w:rPr>
+          <w:rFonts w:ascii="Arial" w:hAnsi="Arial" w:cs="Arial"/>
+          <w:sz w:val="28"/>
+          <w:szCs w:val="28"/>
+        </w:rPr>
+        <w:t xml:space="preserve"> </w:t>
+      </w:r>
+      <w:r>
+        <w:rPr>
+          <w:rFonts w:ascii="Arial" w:hAnsi="Arial" w:cs="Arial"/>
+          <w:sz w:val="28"/>
+          <w:szCs w:val="28"/>
+          <w:lang w:val="en-US"/>
+        </w:rPr>
+        <w:t>Shop</w:t>
+      </w:r>
+      <w:r>
+        <w:rPr>
+          <w:rFonts w:ascii="Arial" w:hAnsi="Arial" w:cs="Arial"/>
+          <w:sz w:val="28"/>
+          <w:szCs w:val="28"/>
+        </w:rPr>
+        <w:t xml:space="preserve"> </w:t>
+      </w:r>
+      <w:r>
+        <w:rPr>
+          <w:rFonts w:ascii="Arial" w:hAnsi="Arial" w:cs="Arial"/>
+          <w:sz w:val="28"/>
+          <w:szCs w:val="28"/>
+        </w:rPr>
+        <w:t>отвечает за окно с выбором модели персонажа</w:t>
+      </w:r>
+    </w:p>
+    <w:p>
+      <w:pPr>
+        <w:pStyle w:val="a3"/>
+        <w:numPr>
+          <w:ilvl w:val="1"/>
+          <w:numId w:val="2"/>
+        </w:numPr>
+        <w:rPr>
+          <w:rFonts w:ascii="Arial" w:hAnsi="Arial" w:cs="Arial"/>
+          <w:sz w:val="28"/>
+          <w:szCs w:val="28"/>
+        </w:rPr>
+      </w:pPr>
+      <w:r>
+        <w:rPr>
+          <w:rFonts w:ascii="Arial" w:hAnsi="Arial" w:cs="Arial"/>
+          <w:sz w:val="28"/>
+          <w:szCs w:val="28"/>
+          <w:lang w:val="en-US"/>
+        </w:rPr>
+        <w:t>Def</w:t>
+      </w:r>
+      <w:r>
+        <w:rPr>
+          <w:rFonts w:ascii="Arial" w:hAnsi="Arial" w:cs="Arial"/>
+          <w:sz w:val="28"/>
+          <w:szCs w:val="28"/>
+        </w:rPr>
+        <w:t xml:space="preserve"> __</w:t>
+      </w:r>
+      <w:r>
+        <w:rPr>
+          <w:rFonts w:ascii="Arial" w:hAnsi="Arial" w:cs="Arial"/>
+          <w:sz w:val="28"/>
+          <w:szCs w:val="28"/>
+          <w:lang w:val="en-US"/>
+        </w:rPr>
+        <w:t>init</w:t>
+      </w:r>
+      <w:r>
+        <w:rPr>
+          <w:rFonts w:ascii="Arial" w:hAnsi="Arial" w:cs="Arial"/>
+          <w:sz w:val="28"/>
+          <w:szCs w:val="28"/>
+        </w:rPr>
+        <w:t xml:space="preserve">__ </w:t>
+      </w:r>
+      <w:r>
+        <w:rPr>
+          <w:rFonts w:ascii="Arial" w:hAnsi="Arial" w:cs="Arial"/>
+          <w:sz w:val="28"/>
+          <w:szCs w:val="28"/>
+        </w:rPr>
+        <w:t>вводит все необходимые переменные, рендерит текст для последующего отображения, создаёт  экран, получает рекорд из базы данных</w:t>
+      </w:r>
+    </w:p>
+    <w:p>
+      <w:pPr>
+        <w:pStyle w:val="a3"/>
+        <w:numPr>
+          <w:ilvl w:val="1"/>
+          <w:numId w:val="2"/>
+        </w:numPr>
+        <w:rPr>
+          <w:rFonts w:ascii="Arial" w:hAnsi="Arial" w:cs="Arial"/>
+          <w:sz w:val="28"/>
+          <w:szCs w:val="28"/>
+        </w:rPr>
+      </w:pPr>
+      <w:r>
+        <w:rPr>
+          <w:rFonts w:ascii="Arial" w:hAnsi="Arial" w:cs="Arial"/>
+          <w:sz w:val="28"/>
+          <w:szCs w:val="28"/>
+          <w:lang w:val="en-US"/>
+        </w:rPr>
+        <w:t>Def</w:t>
+      </w:r>
+      <w:r>
+        <w:rPr>
+          <w:rFonts w:ascii="Arial" w:hAnsi="Arial" w:cs="Arial"/>
+          <w:sz w:val="28"/>
+          <w:szCs w:val="28"/>
+        </w:rPr>
+        <w:t xml:space="preserve"> </w:t>
+      </w:r>
+      <w:r>
+        <w:rPr>
+          <w:rFonts w:ascii="Arial" w:hAnsi="Arial" w:cs="Arial"/>
+          <w:sz w:val="28"/>
+          <w:szCs w:val="28"/>
+          <w:lang w:val="en-US"/>
+        </w:rPr>
+        <w:t>render</w:t>
+      </w:r>
+      <w:r>
+        <w:rPr>
+          <w:rFonts w:ascii="Arial" w:hAnsi="Arial" w:cs="Arial"/>
+          <w:sz w:val="28"/>
+          <w:szCs w:val="28"/>
+        </w:rPr>
+        <w:t xml:space="preserve"> </w:t>
+      </w:r>
+      <w:r>
+        <w:rPr>
+          <w:rFonts w:ascii="Arial" w:hAnsi="Arial" w:cs="Arial"/>
+          <w:sz w:val="28"/>
+          <w:szCs w:val="28"/>
+        </w:rPr>
+        <w:t>отображает всё на экране в бесконечном цикле, меняет модель персонажа по нажатию на картинку нужной модели</w:t>
+      </w:r>
+      <w:r>
+        <w:rPr>
+          <w:rFonts w:ascii="Arial" w:hAnsi="Arial" w:cs="Arial"/>
+          <w:sz w:val="28"/>
+          <w:szCs w:val="28"/>
+        </w:rPr>
+        <w:tab/>
+      </w:r>
+    </w:p>
+    <w:p>
+      <w:pPr>
+        <w:pStyle w:val="a3"/>
+        <w:numPr>
+          <w:ilvl w:val="0"/>
+          <w:numId w:val="2"/>
+        </w:numPr>
+        <w:rPr>
+          <w:rFonts w:ascii="Arial" w:hAnsi="Arial" w:cs="Arial"/>
+          <w:sz w:val="28"/>
+          <w:szCs w:val="28"/>
+        </w:rPr>
+      </w:pPr>
+      <w:r>
+        <w:rPr>
+          <w:rFonts w:ascii="Arial" w:hAnsi="Arial" w:cs="Arial"/>
+          <w:sz w:val="28"/>
+          <w:szCs w:val="28"/>
+          <w:lang w:val="en-US"/>
+        </w:rPr>
+        <w:t>Def</w:t>
+      </w:r>
+      <w:r>
+        <w:rPr>
+          <w:rFonts w:ascii="Arial" w:hAnsi="Arial" w:cs="Arial"/>
+          <w:sz w:val="28"/>
+          <w:szCs w:val="28"/>
+        </w:rPr>
+        <w:t xml:space="preserve"> </w:t>
+      </w:r>
+      <w:r>
+        <w:rPr>
+          <w:rFonts w:ascii="Arial" w:hAnsi="Arial" w:cs="Arial"/>
+          <w:sz w:val="28"/>
+          <w:szCs w:val="28"/>
+          <w:lang w:val="en-US"/>
+        </w:rPr>
+        <w:t>get</w:t>
+      </w:r>
+      <w:r>
+        <w:rPr>
+          <w:rFonts w:ascii="Arial" w:hAnsi="Arial" w:cs="Arial"/>
+          <w:sz w:val="28"/>
+          <w:szCs w:val="28"/>
+        </w:rPr>
+        <w:t>_</w:t>
+      </w:r>
+      <w:r>
+        <w:rPr>
+          <w:rFonts w:ascii="Arial" w:hAnsi="Arial" w:cs="Arial"/>
+          <w:sz w:val="28"/>
+          <w:szCs w:val="28"/>
+          <w:lang w:val="en-US"/>
+        </w:rPr>
+        <w:t>record</w:t>
+      </w:r>
+      <w:r>
+        <w:rPr>
+          <w:rFonts w:ascii="Arial" w:hAnsi="Arial" w:cs="Arial"/>
+          <w:sz w:val="28"/>
+          <w:szCs w:val="28"/>
+        </w:rPr>
+        <w:t xml:space="preserve"> </w:t>
+      </w:r>
+      <w:r>
+        <w:rPr>
+          <w:rFonts w:ascii="Arial" w:hAnsi="Arial" w:cs="Arial"/>
+          <w:sz w:val="28"/>
+          <w:szCs w:val="28"/>
+        </w:rPr>
+        <w:t>получает</w:t>
+      </w:r>
+      <w:r>
+        <w:rPr>
+          <w:rFonts w:ascii="Arial" w:hAnsi="Arial" w:cs="Arial"/>
+          <w:sz w:val="28"/>
+          <w:szCs w:val="28"/>
+        </w:rPr>
+        <w:t xml:space="preserve"> </w:t>
+      </w:r>
+      <w:r>
+        <w:rPr>
+          <w:rFonts w:ascii="Arial" w:hAnsi="Arial" w:cs="Arial"/>
+          <w:sz w:val="28"/>
+          <w:szCs w:val="28"/>
+        </w:rPr>
+        <w:t>информацию из БД и возвращает в удобном формате</w:t>
+      </w:r>
+    </w:p>
+    <w:p>
+      <w:pPr>
+        <w:pStyle w:val="a3"/>
+        <w:numPr>
+          <w:ilvl w:val="0"/>
+          <w:numId w:val="2"/>
+        </w:numPr>
+        <w:rPr>
+          <w:rFonts w:ascii="Arial" w:hAnsi="Arial" w:cs="Arial"/>
+          <w:sz w:val="28"/>
+          <w:szCs w:val="28"/>
+        </w:rPr>
+      </w:pPr>
+      <w:r>
+        <w:rPr>
+          <w:rFonts w:ascii="Arial" w:hAnsi="Arial" w:cs="Arial"/>
+          <w:sz w:val="28"/>
+          <w:szCs w:val="28"/>
+          <w:lang w:val="en-US"/>
+        </w:rPr>
+        <w:t>Def</w:t>
+      </w:r>
+      <w:r>
+        <w:rPr>
+          <w:rFonts w:ascii="Arial" w:hAnsi="Arial" w:cs="Arial"/>
+          <w:sz w:val="28"/>
+          <w:szCs w:val="28"/>
+        </w:rPr>
+        <w:t xml:space="preserve"> </w:t>
+      </w:r>
+      <w:r>
+        <w:rPr>
+          <w:rFonts w:ascii="Arial" w:hAnsi="Arial" w:cs="Arial"/>
+          <w:sz w:val="28"/>
+          <w:szCs w:val="28"/>
+          <w:lang w:val="en-US"/>
+        </w:rPr>
+        <w:t>set</w:t>
+      </w:r>
+      <w:r>
+        <w:rPr>
+          <w:rFonts w:ascii="Arial" w:hAnsi="Arial" w:cs="Arial"/>
+          <w:sz w:val="28"/>
+          <w:szCs w:val="28"/>
+        </w:rPr>
+        <w:t>_</w:t>
+      </w:r>
+      <w:r>
+        <w:rPr>
+          <w:rFonts w:ascii="Arial" w:hAnsi="Arial" w:cs="Arial"/>
+          <w:sz w:val="28"/>
+          <w:szCs w:val="28"/>
+          <w:lang w:val="en-US"/>
+        </w:rPr>
+        <w:t>record</w:t>
+      </w:r>
+      <w:r>
+        <w:rPr>
+          <w:rFonts w:ascii="Arial" w:hAnsi="Arial" w:cs="Arial"/>
+          <w:sz w:val="28"/>
+          <w:szCs w:val="28"/>
+        </w:rPr>
+        <w:t xml:space="preserve"> </w:t>
+      </w:r>
+      <w:r>
+        <w:rPr>
+          <w:rFonts w:ascii="Arial" w:hAnsi="Arial" w:cs="Arial"/>
+          <w:sz w:val="28"/>
+          <w:szCs w:val="28"/>
+        </w:rPr>
+        <w:t>обновляет</w:t>
+      </w:r>
+      <w:r>
+        <w:rPr>
+          <w:rFonts w:ascii="Arial" w:hAnsi="Arial" w:cs="Arial"/>
+          <w:sz w:val="28"/>
+          <w:szCs w:val="28"/>
+        </w:rPr>
+        <w:t xml:space="preserve"> </w:t>
+      </w:r>
+      <w:r>
+        <w:rPr>
+          <w:rFonts w:ascii="Arial" w:hAnsi="Arial" w:cs="Arial"/>
+          <w:sz w:val="28"/>
+          <w:szCs w:val="28"/>
+        </w:rPr>
+        <w:t>данные в БД и устанавливает новый рекорд</w:t>
+      </w:r>
+    </w:p>
+    <w:p>
+      <w:pPr>
+        <w:pStyle w:val="a3"/>
+        <w:numPr>
+          <w:ilvl w:val="0"/>
+          <w:numId w:val="2"/>
+        </w:numPr>
+        <w:rPr>
+          <w:rFonts w:ascii="Arial" w:hAnsi="Arial" w:cs="Arial"/>
+          <w:sz w:val="28"/>
+          <w:szCs w:val="28"/>
+        </w:rPr>
+      </w:pPr>
+      <w:r>
+        <w:rPr>
+          <w:rFonts w:ascii="Arial" w:hAnsi="Arial" w:cs="Arial"/>
+          <w:sz w:val="28"/>
+          <w:szCs w:val="28"/>
+          <w:lang w:val="en-US"/>
+        </w:rPr>
+        <w:t>Def</w:t>
+      </w:r>
+      <w:r>
+        <w:rPr>
+          <w:rFonts w:ascii="Arial" w:hAnsi="Arial" w:cs="Arial"/>
+          <w:sz w:val="28"/>
+          <w:szCs w:val="28"/>
+        </w:rPr>
+        <w:t xml:space="preserve"> </w:t>
+      </w:r>
+      <w:r>
+        <w:rPr>
+          <w:rFonts w:ascii="Arial" w:hAnsi="Arial" w:cs="Arial"/>
+          <w:sz w:val="28"/>
+          <w:szCs w:val="28"/>
+          <w:lang w:val="en-US"/>
+        </w:rPr>
+        <w:t>load</w:t>
+      </w:r>
+      <w:r>
+        <w:rPr>
+          <w:rFonts w:ascii="Arial" w:hAnsi="Arial" w:cs="Arial"/>
+          <w:sz w:val="28"/>
+          <w:szCs w:val="28"/>
+        </w:rPr>
+        <w:t>_</w:t>
+      </w:r>
+      <w:r>
+        <w:rPr>
+          <w:rFonts w:ascii="Arial" w:hAnsi="Arial" w:cs="Arial"/>
+          <w:sz w:val="28"/>
+          <w:szCs w:val="28"/>
+          <w:lang w:val="en-US"/>
+        </w:rPr>
+        <w:t>image</w:t>
+      </w:r>
+      <w:r>
+        <w:rPr>
+          <w:rFonts w:ascii="Arial" w:hAnsi="Arial" w:cs="Arial"/>
+          <w:sz w:val="28"/>
+          <w:szCs w:val="28"/>
+        </w:rPr>
+        <w:t xml:space="preserve"> </w:t>
+      </w:r>
+      <w:r>
+        <w:rPr>
+          <w:rFonts w:ascii="Arial" w:hAnsi="Arial" w:cs="Arial"/>
+          <w:sz w:val="28"/>
+          <w:szCs w:val="28"/>
+        </w:rPr>
+        <w:t>функция</w:t>
+      </w:r>
+      <w:r>
+        <w:rPr>
+          <w:rFonts w:ascii="Arial" w:hAnsi="Arial" w:cs="Arial"/>
+          <w:sz w:val="28"/>
+          <w:szCs w:val="28"/>
+        </w:rPr>
+        <w:t xml:space="preserve"> </w:t>
+      </w:r>
+      <w:r>
+        <w:rPr>
+          <w:rFonts w:ascii="Arial" w:hAnsi="Arial" w:cs="Arial"/>
+          <w:sz w:val="28"/>
+          <w:szCs w:val="28"/>
+        </w:rPr>
+        <w:t>для обработки изображения с удалением заднего фона</w:t>
+      </w:r>
+    </w:p>
+    <w:p>
+      <w:pPr>
+        <w:ind w:left="1080"/>
+        <w:rPr>
+          <w:rFonts w:ascii="Arial" w:hAnsi="Arial" w:cs="Arial"/>
+          <w:sz w:val="28"/>
+          <w:szCs w:val="28"/>
+        </w:rPr>
+      </w:pPr>
+    </w:p>
+    <w:p>
+      <w:pPr>
+        <w:ind w:left="1080"/>
+        <w:rPr>
+          <w:rFonts w:ascii="Arial" w:hAnsi="Arial" w:cs="Arial"/>
+          <w:sz w:val="28"/>
+          <w:szCs w:val="28"/>
+        </w:rPr>
+      </w:pPr>
     </w:p>
     <w:p>
       <w:pPr>

</xml_diff>